<commit_message>
210327 mapper.xml 추가 수정
</commit_message>
<xml_diff>
--- a/comentoAPI_1.0.1.docx
+++ b/comentoAPI_1.0.1.docx
@@ -946,8 +946,6 @@
     <w:p>
       <w:pPr>
         <w:rPr>
-          <w:b/>
-          <w:bCs/>
           <w:sz w:val="28"/>
           <w:szCs w:val="28"/>
         </w:rPr>
@@ -961,6 +959,58 @@
           <w:szCs w:val="28"/>
         </w:rPr>
         <w:lastRenderedPageBreak/>
+        <w:t xml:space="preserve">월별 </w:t>
+      </w:r>
+      <w:proofErr w:type="spellStart"/>
+      <w:r>
+        <w:rPr>
+          <w:rFonts w:hint="eastAsia"/>
+          <w:b/>
+          <w:bCs/>
+          <w:sz w:val="28"/>
+          <w:szCs w:val="28"/>
+        </w:rPr>
+        <w:t>접속자</w:t>
+      </w:r>
+      <w:proofErr w:type="spellEnd"/>
+      <w:r>
+        <w:rPr>
+          <w:rFonts w:hint="eastAsia"/>
+          <w:b/>
+          <w:bCs/>
+          <w:sz w:val="28"/>
+          <w:szCs w:val="28"/>
+        </w:rPr>
+        <w:t xml:space="preserve"> 수 </w:t>
+      </w:r>
+    </w:p>
+    <w:p>
+      <w:pPr>
+        <w:rPr>
+          <w:b/>
+          <w:bCs/>
+          <w:sz w:val="28"/>
+          <w:szCs w:val="28"/>
+        </w:rPr>
+      </w:pPr>
+    </w:p>
+    <w:p>
+      <w:pPr>
+        <w:rPr>
+          <w:b/>
+          <w:bCs/>
+          <w:sz w:val="28"/>
+          <w:szCs w:val="28"/>
+        </w:rPr>
+      </w:pPr>
+      <w:r>
+        <w:rPr>
+          <w:rFonts w:hint="eastAsia"/>
+          <w:b/>
+          <w:bCs/>
+          <w:sz w:val="28"/>
+          <w:szCs w:val="28"/>
+        </w:rPr>
         <w:t xml:space="preserve">요청 </w:t>
       </w:r>
       <w:r>
@@ -1070,24 +1120,6 @@
       </w:r>
     </w:p>
     <w:p/>
-    <w:p>
-      <w:pPr>
-        <w:rPr>
-          <w:sz w:val="28"/>
-          <w:szCs w:val="28"/>
-        </w:rPr>
-      </w:pPr>
-      <w:r>
-        <w:rPr>
-          <w:rFonts w:hint="eastAsia"/>
-          <w:b/>
-          <w:bCs/>
-          <w:sz w:val="28"/>
-          <w:szCs w:val="28"/>
-        </w:rPr>
-        <w:t xml:space="preserve">월별 접속자 수 </w:t>
-      </w:r>
-    </w:p>
     <w:p>
       <w:pPr>
         <w:rPr>
@@ -1569,16 +1601,6 @@
           <w:szCs w:val="28"/>
         </w:rPr>
       </w:pPr>
-    </w:p>
-    <w:p>
-      <w:pPr>
-        <w:rPr>
-          <w:b/>
-          <w:bCs/>
-          <w:sz w:val="28"/>
-          <w:szCs w:val="28"/>
-        </w:rPr>
-      </w:pPr>
       <w:r>
         <w:rPr>
           <w:rFonts w:hint="eastAsia"/>
@@ -1620,6 +1642,16 @@
         </w:rPr>
         <w:t xml:space="preserve"> 수 </w:t>
       </w:r>
+    </w:p>
+    <w:p>
+      <w:pPr>
+        <w:rPr>
+          <w:b/>
+          <w:bCs/>
+          <w:sz w:val="28"/>
+          <w:szCs w:val="28"/>
+        </w:rPr>
+      </w:pPr>
     </w:p>
     <w:p>
       <w:pPr>
@@ -2198,16 +2230,6 @@
     <w:p>
       <w:pPr>
         <w:rPr>
-          <w:b/>
-          <w:bCs/>
-          <w:sz w:val="28"/>
-          <w:szCs w:val="28"/>
-        </w:rPr>
-      </w:pPr>
-    </w:p>
-    <w:p>
-      <w:pPr>
-        <w:rPr>
           <w:sz w:val="28"/>
           <w:szCs w:val="28"/>
         </w:rPr>
@@ -2231,7 +2253,29 @@
           <w:sz w:val="28"/>
           <w:szCs w:val="28"/>
         </w:rPr>
-        <w:t xml:space="preserve"> 접속자 수 </w:t>
+        <w:t xml:space="preserve"> </w:t>
+      </w:r>
+      <w:proofErr w:type="spellStart"/>
+      <w:r>
+        <w:rPr>
+          <w:rFonts w:hint="eastAsia"/>
+          <w:b/>
+          <w:bCs/>
+          <w:sz w:val="28"/>
+          <w:szCs w:val="28"/>
+        </w:rPr>
+        <w:t>접속자</w:t>
+      </w:r>
+      <w:proofErr w:type="spellEnd"/>
+      <w:r>
+        <w:rPr>
+          <w:rFonts w:hint="eastAsia"/>
+          <w:b/>
+          <w:bCs/>
+          <w:sz w:val="28"/>
+          <w:szCs w:val="28"/>
+        </w:rPr>
+        <w:t xml:space="preserve"> 수 </w:t>
       </w:r>
     </w:p>
     <w:p/>
@@ -3887,6 +3931,16 @@
         <w:rPr>
           <w:b/>
           <w:bCs/>
+          <w:sz w:val="28"/>
+          <w:szCs w:val="28"/>
+        </w:rPr>
+      </w:pPr>
+    </w:p>
+    <w:p>
+      <w:pPr>
+        <w:rPr>
+          <w:b/>
+          <w:bCs/>
           <w:sz w:val="24"/>
           <w:szCs w:val="24"/>
         </w:rPr>
@@ -3908,8 +3962,19 @@
           <w:sz w:val="24"/>
           <w:szCs w:val="24"/>
         </w:rPr>
-        <w:t xml:space="preserve"> url</w:t>
-      </w:r>
+        <w:t xml:space="preserve"> </w:t>
+      </w:r>
+      <w:proofErr w:type="spellStart"/>
+      <w:r>
+        <w:rPr>
+          <w:b/>
+          <w:bCs/>
+          <w:sz w:val="24"/>
+          <w:szCs w:val="24"/>
+        </w:rPr>
+        <w:t>url</w:t>
+      </w:r>
+      <w:proofErr w:type="spellEnd"/>
     </w:p>
     <w:p>
       <w:pPr>
@@ -3923,6 +3988,7 @@
           <w:szCs w:val="20"/>
         </w:rPr>
       </w:pPr>
+      <w:proofErr w:type="spellStart"/>
       <w:r>
         <w:rPr>
           <w:rStyle w:val="HTML0"/>
@@ -3931,7 +3997,18 @@
           <w:spacing w:val="-5"/>
           <w:bdr w:val="none" w:sz="0" w:space="0" w:color="auto" w:frame="1"/>
         </w:rPr>
-        <w:t>api/</w:t>
+        <w:t>api</w:t>
+      </w:r>
+      <w:proofErr w:type="spellEnd"/>
+      <w:r>
+        <w:rPr>
+          <w:rStyle w:val="HTML0"/>
+          <w:rFonts w:ascii="Consolas" w:eastAsiaTheme="majorHAnsi" w:hAnsi="Consolas"/>
+          <w:color w:val="333333"/>
+          <w:spacing w:val="-5"/>
+          <w:bdr w:val="none" w:sz="0" w:space="0" w:color="auto" w:frame="1"/>
+        </w:rPr>
+        <w:t>/</w:t>
       </w:r>
       <w:r>
         <w:rPr>
@@ -3953,6 +4030,7 @@
         </w:rPr>
         <w:t>ogs/</w:t>
       </w:r>
+      <w:proofErr w:type="spellStart"/>
       <w:r>
         <w:rPr>
           <w:rStyle w:val="HTML0"/>
@@ -3973,6 +4051,7 @@
         </w:rPr>
         <w:t>management</w:t>
       </w:r>
+      <w:proofErr w:type="spellEnd"/>
       <w:r>
         <w:rPr>
           <w:rStyle w:val="HTML0"/>
@@ -3983,6 +4062,7 @@
         </w:rPr>
         <w:t>/</w:t>
       </w:r>
+      <w:proofErr w:type="spellStart"/>
       <w:r>
         <w:rPr>
           <w:rStyle w:val="HTML0"/>
@@ -3991,23 +4071,698 @@
           <w:spacing w:val="-5"/>
           <w:bdr w:val="none" w:sz="0" w:space="0" w:color="auto" w:frame="1"/>
         </w:rPr>
-        <w:t>{yearMonth}/</w:t>
-      </w:r>
-      <w:r>
+        <w:t>yearMonth</w:t>
+      </w:r>
+      <w:proofErr w:type="spellEnd"/>
+      <w:r>
+        <w:rPr>
+          <w:rStyle w:val="HTML0"/>
+          <w:rFonts w:ascii="Consolas" w:hAnsi="Consolas"/>
+          <w:color w:val="333333"/>
+          <w:spacing w:val="-5"/>
+          <w:bdr w:val="none" w:sz="0" w:space="0" w:color="auto" w:frame="1"/>
+        </w:rPr>
+        <w:t>/</w:t>
+      </w:r>
+      <w:r>
+        <w:rPr>
+          <w:rStyle w:val="HTML0"/>
+          <w:rFonts w:ascii="Consolas" w:hAnsi="Consolas"/>
+          <w:color w:val="333333"/>
+          <w:spacing w:val="-5"/>
+          <w:bdr w:val="none" w:sz="0" w:space="0" w:color="auto" w:frame="1"/>
+        </w:rPr>
+        <w:t>{</w:t>
+      </w:r>
+      <w:proofErr w:type="spellStart"/>
+      <w:r>
+        <w:rPr>
+          <w:rStyle w:val="HTML0"/>
+          <w:rFonts w:ascii="Consolas" w:hAnsi="Consolas"/>
+          <w:color w:val="333333"/>
+          <w:spacing w:val="-5"/>
+          <w:bdr w:val="none" w:sz="0" w:space="0" w:color="auto" w:frame="1"/>
+        </w:rPr>
+        <w:t>yearMonth</w:t>
+      </w:r>
+      <w:proofErr w:type="spellEnd"/>
+      <w:r>
+        <w:rPr>
+          <w:rStyle w:val="HTML0"/>
+          <w:rFonts w:ascii="Consolas" w:hAnsi="Consolas"/>
+          <w:color w:val="333333"/>
+          <w:spacing w:val="-5"/>
+          <w:bdr w:val="none" w:sz="0" w:space="0" w:color="auto" w:frame="1"/>
+        </w:rPr>
+        <w:t>}/{</w:t>
+      </w:r>
+      <w:proofErr w:type="spellStart"/>
+      <w:r>
+        <w:rPr>
+          <w:rStyle w:val="HTML0"/>
+          <w:rFonts w:ascii="Consolas" w:hAnsi="Consolas" w:hint="eastAsia"/>
+          <w:color w:val="333333"/>
+          <w:spacing w:val="-5"/>
+          <w:bdr w:val="none" w:sz="0" w:space="0" w:color="auto" w:frame="1"/>
+        </w:rPr>
+        <w:t>u</w:t>
+      </w:r>
+      <w:r>
+        <w:rPr>
+          <w:rStyle w:val="HTML0"/>
+          <w:rFonts w:ascii="Consolas" w:hAnsi="Consolas"/>
+          <w:color w:val="333333"/>
+          <w:spacing w:val="-5"/>
+          <w:bdr w:val="none" w:sz="0" w:space="0" w:color="auto" w:frame="1"/>
+        </w:rPr>
+        <w:t>serId</w:t>
+      </w:r>
+      <w:proofErr w:type="spellEnd"/>
+      <w:r>
+        <w:rPr>
+          <w:rStyle w:val="HTML0"/>
+          <w:rFonts w:ascii="Consolas" w:hAnsi="Consolas"/>
+          <w:color w:val="333333"/>
+          <w:spacing w:val="-5"/>
+          <w:bdr w:val="none" w:sz="0" w:space="0" w:color="auto" w:frame="1"/>
+        </w:rPr>
+        <w:t>}</w:t>
+      </w:r>
+    </w:p>
+    <w:p>
+      <w:pPr>
+        <w:rPr>
+          <w:b/>
+          <w:bCs/>
+        </w:rPr>
+      </w:pPr>
+    </w:p>
+    <w:p>
+      <w:pPr>
+        <w:rPr>
+          <w:b/>
+          <w:bCs/>
+          <w:sz w:val="24"/>
+          <w:szCs w:val="24"/>
+        </w:rPr>
+      </w:pPr>
+      <w:r>
+        <w:rPr>
+          <w:rFonts w:hint="eastAsia"/>
+          <w:b/>
+          <w:bCs/>
+          <w:sz w:val="24"/>
+          <w:szCs w:val="24"/>
+        </w:rPr>
+        <w:t>R</w:t>
+      </w:r>
+      <w:r>
+        <w:rPr>
+          <w:b/>
+          <w:bCs/>
+          <w:sz w:val="24"/>
+          <w:szCs w:val="24"/>
+        </w:rPr>
+        <w:t>equest Parameters</w:t>
+      </w:r>
+    </w:p>
+    <w:tbl>
+      <w:tblPr>
+        <w:tblStyle w:val="40"/>
+        <w:tblpPr w:leftFromText="142" w:rightFromText="142" w:vertAnchor="page" w:horzAnchor="margin" w:tblpY="5181"/>
+        <w:tblW w:w="0" w:type="auto"/>
+        <w:tblLook w:val="04A0" w:firstRow="1" w:lastRow="0" w:firstColumn="1" w:lastColumn="0" w:noHBand="0" w:noVBand="1"/>
+      </w:tblPr>
+      <w:tblGrid>
+        <w:gridCol w:w="2456"/>
+        <w:gridCol w:w="2193"/>
+        <w:gridCol w:w="2006"/>
+        <w:gridCol w:w="2121"/>
+      </w:tblGrid>
+      <w:tr>
+        <w:trPr>
+          <w:cnfStyle w:val="100000000000" w:firstRow="1" w:lastRow="0" w:firstColumn="0" w:lastColumn="0" w:oddVBand="0" w:evenVBand="0" w:oddHBand="0" w:evenHBand="0" w:firstRowFirstColumn="0" w:firstRowLastColumn="0" w:lastRowFirstColumn="0" w:lastRowLastColumn="0"/>
+        </w:trPr>
+        <w:tc>
+          <w:tcPr>
+            <w:cnfStyle w:val="001000000000" w:firstRow="0" w:lastRow="0" w:firstColumn="1" w:lastColumn="0" w:oddVBand="0" w:evenVBand="0" w:oddHBand="0" w:evenHBand="0" w:firstRowFirstColumn="0" w:firstRowLastColumn="0" w:lastRowFirstColumn="0" w:lastRowLastColumn="0"/>
+            <w:tcW w:w="2456" w:type="dxa"/>
+          </w:tcPr>
+          <w:p>
+            <w:r>
+              <w:rPr>
+                <w:rFonts w:hint="eastAsia"/>
+              </w:rPr>
+              <w:t>N</w:t>
+            </w:r>
+            <w:r>
+              <w:t>ame</w:t>
+            </w:r>
+          </w:p>
+        </w:tc>
+        <w:tc>
+          <w:tcPr>
+            <w:tcW w:w="2193" w:type="dxa"/>
+          </w:tcPr>
+          <w:p>
+            <w:pPr>
+              <w:cnfStyle w:val="100000000000" w:firstRow="1" w:lastRow="0" w:firstColumn="0" w:lastColumn="0" w:oddVBand="0" w:evenVBand="0" w:oddHBand="0" w:evenHBand="0" w:firstRowFirstColumn="0" w:firstRowLastColumn="0" w:lastRowFirstColumn="0" w:lastRowLastColumn="0"/>
+            </w:pPr>
+            <w:r>
+              <w:rPr>
+                <w:rFonts w:hint="eastAsia"/>
+              </w:rPr>
+              <w:t>T</w:t>
+            </w:r>
+            <w:r>
+              <w:t>ype</w:t>
+            </w:r>
+          </w:p>
+        </w:tc>
+        <w:tc>
+          <w:tcPr>
+            <w:tcW w:w="2006" w:type="dxa"/>
+          </w:tcPr>
+          <w:p>
+            <w:pPr>
+              <w:cnfStyle w:val="100000000000" w:firstRow="1" w:lastRow="0" w:firstColumn="0" w:lastColumn="0" w:oddVBand="0" w:evenVBand="0" w:oddHBand="0" w:evenHBand="0" w:firstRowFirstColumn="0" w:firstRowLastColumn="0" w:lastRowFirstColumn="0" w:lastRowLastColumn="0"/>
+            </w:pPr>
+            <w:r>
+              <w:rPr>
+                <w:rFonts w:hint="eastAsia"/>
+              </w:rPr>
+              <w:t>M</w:t>
+            </w:r>
+            <w:r>
+              <w:t>andatory</w:t>
+            </w:r>
+          </w:p>
+        </w:tc>
+        <w:tc>
+          <w:tcPr>
+            <w:tcW w:w="2121" w:type="dxa"/>
+          </w:tcPr>
+          <w:p>
+            <w:pPr>
+              <w:cnfStyle w:val="100000000000" w:firstRow="1" w:lastRow="0" w:firstColumn="0" w:lastColumn="0" w:oddVBand="0" w:evenVBand="0" w:oddHBand="0" w:evenHBand="0" w:firstRowFirstColumn="0" w:firstRowLastColumn="0" w:lastRowFirstColumn="0" w:lastRowLastColumn="0"/>
+            </w:pPr>
+            <w:r>
+              <w:rPr>
+                <w:rFonts w:hint="eastAsia"/>
+              </w:rPr>
+              <w:t>N</w:t>
+            </w:r>
+            <w:r>
+              <w:t>ote</w:t>
+            </w:r>
+          </w:p>
+        </w:tc>
+      </w:tr>
+      <w:tr>
+        <w:trPr>
+          <w:cnfStyle w:val="000000100000" w:firstRow="0" w:lastRow="0" w:firstColumn="0" w:lastColumn="0" w:oddVBand="0" w:evenVBand="0" w:oddHBand="1" w:evenHBand="0" w:firstRowFirstColumn="0" w:firstRowLastColumn="0" w:lastRowFirstColumn="0" w:lastRowLastColumn="0"/>
+        </w:trPr>
+        <w:tc>
+          <w:tcPr>
+            <w:cnfStyle w:val="001000000000" w:firstRow="0" w:lastRow="0" w:firstColumn="1" w:lastColumn="0" w:oddVBand="0" w:evenVBand="0" w:oddHBand="0" w:evenHBand="0" w:firstRowFirstColumn="0" w:firstRowLastColumn="0" w:lastRowFirstColumn="0" w:lastRowLastColumn="0"/>
+            <w:tcW w:w="2456" w:type="dxa"/>
+          </w:tcPr>
+          <w:p>
+            <w:r>
+              <w:rPr>
+                <w:rFonts w:hint="eastAsia"/>
+              </w:rPr>
+              <w:t>R</w:t>
+            </w:r>
+            <w:r>
+              <w:t>equestName</w:t>
+            </w:r>
+          </w:p>
+        </w:tc>
+        <w:tc>
+          <w:tcPr>
+            <w:tcW w:w="2193" w:type="dxa"/>
+          </w:tcPr>
+          <w:p>
+            <w:pPr>
+              <w:cnfStyle w:val="000000100000" w:firstRow="0" w:lastRow="0" w:firstColumn="0" w:lastColumn="0" w:oddVBand="0" w:evenVBand="0" w:oddHBand="1" w:evenHBand="0" w:firstRowFirstColumn="0" w:firstRowLastColumn="0" w:lastRowFirstColumn="0" w:lastRowLastColumn="0"/>
+            </w:pPr>
+            <w:r>
+              <w:rPr>
+                <w:rFonts w:hint="eastAsia"/>
+              </w:rPr>
+              <w:t>S</w:t>
+            </w:r>
+            <w:r>
+              <w:t>tring</w:t>
+            </w:r>
+          </w:p>
+        </w:tc>
+        <w:tc>
+          <w:tcPr>
+            <w:tcW w:w="2006" w:type="dxa"/>
+          </w:tcPr>
+          <w:p>
+            <w:pPr>
+              <w:cnfStyle w:val="000000100000" w:firstRow="0" w:lastRow="0" w:firstColumn="0" w:lastColumn="0" w:oddVBand="0" w:evenVBand="0" w:oddHBand="1" w:evenHBand="0" w:firstRowFirstColumn="0" w:firstRowLastColumn="0" w:lastRowFirstColumn="0" w:lastRowLastColumn="0"/>
+            </w:pPr>
+            <w:r>
+              <w:rPr>
+                <w:rFonts w:hint="eastAsia"/>
+              </w:rPr>
+              <w:t>O</w:t>
+            </w:r>
+          </w:p>
+        </w:tc>
+        <w:tc>
+          <w:tcPr>
+            <w:tcW w:w="2121" w:type="dxa"/>
+          </w:tcPr>
+          <w:p>
+            <w:pPr>
+              <w:cnfStyle w:val="000000100000" w:firstRow="0" w:lastRow="0" w:firstColumn="0" w:lastColumn="0" w:oddVBand="0" w:evenVBand="0" w:oddHBand="1" w:evenHBand="0" w:firstRowFirstColumn="0" w:firstRowLastColumn="0" w:lastRowFirstColumn="0" w:lastRowLastColumn="0"/>
+            </w:pPr>
+            <w:r>
+              <w:rPr>
+                <w:rStyle w:val="HTML0"/>
+                <w:rFonts w:ascii="Consolas" w:hAnsi="Consolas"/>
+                <w:color w:val="333333"/>
+                <w:spacing w:val="-5"/>
+                <w:bdr w:val="none" w:sz="0" w:space="0" w:color="auto" w:frame="1"/>
+              </w:rPr>
+              <w:t>borad</w:t>
+            </w:r>
+            <w:r>
+              <w:rPr>
+                <w:rStyle w:val="HTML0"/>
+                <w:rFonts w:ascii="Consolas" w:hAnsi="Consolas"/>
+                <w:color w:val="333333"/>
+                <w:spacing w:val="-5"/>
+                <w:bdr w:val="none" w:sz="0" w:space="0" w:color="auto" w:frame="1"/>
+              </w:rPr>
+              <w:t>management</w:t>
+            </w:r>
+          </w:p>
+        </w:tc>
+      </w:tr>
+      <w:tr>
+        <w:tc>
+          <w:tcPr>
+            <w:cnfStyle w:val="001000000000" w:firstRow="0" w:lastRow="0" w:firstColumn="1" w:lastColumn="0" w:oddVBand="0" w:evenVBand="0" w:oddHBand="0" w:evenHBand="0" w:firstRowFirstColumn="0" w:firstRowLastColumn="0" w:lastRowFirstColumn="0" w:lastRowLastColumn="0"/>
+            <w:tcW w:w="2456" w:type="dxa"/>
+          </w:tcPr>
+          <w:p>
+            <w:proofErr w:type="spellStart"/>
+            <w:r>
+              <w:t>userId</w:t>
+            </w:r>
+            <w:proofErr w:type="spellEnd"/>
+          </w:p>
+        </w:tc>
+        <w:tc>
+          <w:tcPr>
+            <w:tcW w:w="2193" w:type="dxa"/>
+          </w:tcPr>
+          <w:p>
+            <w:pPr>
+              <w:cnfStyle w:val="000000000000" w:firstRow="0" w:lastRow="0" w:firstColumn="0" w:lastColumn="0" w:oddVBand="0" w:evenVBand="0" w:oddHBand="0" w:evenHBand="0" w:firstRowFirstColumn="0" w:firstRowLastColumn="0" w:lastRowFirstColumn="0" w:lastRowLastColumn="0"/>
+            </w:pPr>
+            <w:r>
+              <w:rPr>
+                <w:rFonts w:hint="eastAsia"/>
+              </w:rPr>
+              <w:t>S</w:t>
+            </w:r>
+            <w:r>
+              <w:t>tring</w:t>
+            </w:r>
+          </w:p>
+        </w:tc>
+        <w:tc>
+          <w:tcPr>
+            <w:tcW w:w="2006" w:type="dxa"/>
+          </w:tcPr>
+          <w:p>
+            <w:pPr>
+              <w:tabs>
+                <w:tab w:val="right" w:pos="1790"/>
+              </w:tabs>
+              <w:jc w:val="left"/>
+              <w:cnfStyle w:val="000000000000" w:firstRow="0" w:lastRow="0" w:firstColumn="0" w:lastColumn="0" w:oddVBand="0" w:evenVBand="0" w:oddHBand="0" w:evenHBand="0" w:firstRowFirstColumn="0" w:firstRowLastColumn="0" w:lastRowFirstColumn="0" w:lastRowLastColumn="0"/>
+            </w:pPr>
+            <w:r>
+              <w:t>O</w:t>
+            </w:r>
+          </w:p>
+        </w:tc>
+        <w:tc>
+          <w:tcPr>
+            <w:tcW w:w="2121" w:type="dxa"/>
+          </w:tcPr>
+          <w:p>
+            <w:pPr>
+              <w:cnfStyle w:val="000000000000" w:firstRow="0" w:lastRow="0" w:firstColumn="0" w:lastColumn="0" w:oddVBand="0" w:evenVBand="0" w:oddHBand="0" w:evenHBand="0" w:firstRowFirstColumn="0" w:firstRowLastColumn="0" w:lastRowFirstColumn="0" w:lastRowLastColumn="0"/>
+            </w:pPr>
+            <w:r>
+              <w:rPr>
+                <w:rFonts w:hint="eastAsia"/>
+              </w:rPr>
+              <w:t>i</w:t>
+            </w:r>
+            <w:r>
+              <w:t>d</w:t>
+            </w:r>
+          </w:p>
+        </w:tc>
+      </w:tr>
+      <w:tr>
+        <w:trPr>
+          <w:cnfStyle w:val="000000100000" w:firstRow="0" w:lastRow="0" w:firstColumn="0" w:lastColumn="0" w:oddVBand="0" w:evenVBand="0" w:oddHBand="1" w:evenHBand="0" w:firstRowFirstColumn="0" w:firstRowLastColumn="0" w:lastRowFirstColumn="0" w:lastRowLastColumn="0"/>
+        </w:trPr>
+        <w:tc>
+          <w:tcPr>
+            <w:cnfStyle w:val="001000000000" w:firstRow="0" w:lastRow="0" w:firstColumn="1" w:lastColumn="0" w:oddVBand="0" w:evenVBand="0" w:oddHBand="0" w:evenHBand="0" w:firstRowFirstColumn="0" w:firstRowLastColumn="0" w:lastRowFirstColumn="0" w:lastRowLastColumn="0"/>
+            <w:tcW w:w="2456" w:type="dxa"/>
+          </w:tcPr>
+          <w:p>
+            <w:proofErr w:type="spellStart"/>
+            <w:r>
+              <w:rPr>
+                <w:rFonts w:hint="eastAsia"/>
+              </w:rPr>
+              <w:t>y</w:t>
+            </w:r>
+            <w:r>
+              <w:t>earMonth</w:t>
+            </w:r>
+            <w:proofErr w:type="spellEnd"/>
+          </w:p>
+        </w:tc>
+        <w:tc>
+          <w:tcPr>
+            <w:tcW w:w="2193" w:type="dxa"/>
+          </w:tcPr>
+          <w:p>
+            <w:pPr>
+              <w:cnfStyle w:val="000000100000" w:firstRow="0" w:lastRow="0" w:firstColumn="0" w:lastColumn="0" w:oddVBand="0" w:evenVBand="0" w:oddHBand="1" w:evenHBand="0" w:firstRowFirstColumn="0" w:firstRowLastColumn="0" w:lastRowFirstColumn="0" w:lastRowLastColumn="0"/>
+            </w:pPr>
+            <w:r>
+              <w:rPr>
+                <w:rFonts w:hint="eastAsia"/>
+              </w:rPr>
+              <w:t>S</w:t>
+            </w:r>
+            <w:r>
+              <w:t>tring</w:t>
+            </w:r>
+          </w:p>
+        </w:tc>
+        <w:tc>
+          <w:tcPr>
+            <w:tcW w:w="2006" w:type="dxa"/>
+          </w:tcPr>
+          <w:p>
+            <w:pPr>
+              <w:tabs>
+                <w:tab w:val="right" w:pos="1790"/>
+              </w:tabs>
+              <w:cnfStyle w:val="000000100000" w:firstRow="0" w:lastRow="0" w:firstColumn="0" w:lastColumn="0" w:oddVBand="0" w:evenVBand="0" w:oddHBand="1" w:evenHBand="0" w:firstRowFirstColumn="0" w:firstRowLastColumn="0" w:lastRowFirstColumn="0" w:lastRowLastColumn="0"/>
+            </w:pPr>
+            <w:r>
+              <w:rPr>
+                <w:rFonts w:hint="eastAsia"/>
+              </w:rPr>
+              <w:t>O</w:t>
+            </w:r>
+          </w:p>
+        </w:tc>
+        <w:tc>
+          <w:tcPr>
+            <w:tcW w:w="2121" w:type="dxa"/>
+          </w:tcPr>
+          <w:p>
+            <w:pPr>
+              <w:cnfStyle w:val="000000100000" w:firstRow="0" w:lastRow="0" w:firstColumn="0" w:lastColumn="0" w:oddVBand="0" w:evenVBand="0" w:oddHBand="1" w:evenHBand="0" w:firstRowFirstColumn="0" w:firstRowLastColumn="0" w:lastRowFirstColumn="0" w:lastRowLastColumn="0"/>
+            </w:pPr>
+            <w:r>
+              <w:t>YYMM</w:t>
+            </w:r>
+          </w:p>
+        </w:tc>
+      </w:tr>
+    </w:tbl>
+    <w:tbl>
+      <w:tblPr>
+        <w:tblStyle w:val="a4"/>
+        <w:tblpPr w:leftFromText="142" w:rightFromText="142" w:vertAnchor="page" w:horzAnchor="margin" w:tblpY="7511"/>
+        <w:tblW w:w="0" w:type="auto"/>
+        <w:tblLook w:val="04A0" w:firstRow="1" w:lastRow="0" w:firstColumn="1" w:lastColumn="0" w:noHBand="0" w:noVBand="1"/>
+      </w:tblPr>
+      <w:tblGrid>
+        <w:gridCol w:w="8784"/>
+      </w:tblGrid>
+      <w:tr>
+        <w:trPr>
+          <w:trHeight w:val="2390"/>
+        </w:trPr>
+        <w:tc>
+          <w:tcPr>
+            <w:tcW w:w="8784" w:type="dxa"/>
+          </w:tcPr>
+          <w:p>
+            <w:r>
+              <w:t>{</w:t>
+            </w:r>
+          </w:p>
+          <w:p>
+            <w:r>
+              <w:t xml:space="preserve">   "totCnt":1,</w:t>
+            </w:r>
+          </w:p>
+          <w:p>
+            <w:r>
+              <w:t xml:space="preserve">   "yearMonth":"2005",</w:t>
+            </w:r>
+          </w:p>
+          <w:p>
+            <w:r>
+              <w:t xml:space="preserve">   "requestCode":"L",</w:t>
+            </w:r>
+          </w:p>
+          <w:p>
+            <w:r>
+              <w:t xml:space="preserve">   "is_success":true,</w:t>
+            </w:r>
+          </w:p>
+          <w:p>
+            <w:r>
+              <w:t xml:space="preserve">   "userID":"ABC"</w:t>
+            </w:r>
+          </w:p>
+          <w:p>
+            <w:r>
+              <w:t>}</w:t>
+            </w:r>
+          </w:p>
+        </w:tc>
+      </w:tr>
+    </w:tbl>
+    <w:p>
+      <w:pPr>
+        <w:widowControl/>
+        <w:wordWrap/>
+        <w:autoSpaceDE/>
+        <w:autoSpaceDN/>
+      </w:pPr>
+      <w:r>
+        <w:br w:type="page"/>
+      </w:r>
+    </w:p>
+    <w:p>
+      <w:pPr>
+        <w:rPr>
+          <w:b/>
+          <w:bCs/>
+          <w:sz w:val="28"/>
+          <w:szCs w:val="28"/>
+        </w:rPr>
+      </w:pPr>
+      <w:r>
+        <w:rPr>
+          <w:rFonts w:hint="eastAsia"/>
+          <w:b/>
+          <w:bCs/>
+          <w:sz w:val="28"/>
+          <w:szCs w:val="28"/>
+        </w:rPr>
+        <w:lastRenderedPageBreak/>
+        <w:t xml:space="preserve">전체 </w:t>
+      </w:r>
+      <w:r>
+        <w:rPr>
+          <w:b/>
+          <w:bCs/>
+          <w:sz w:val="28"/>
+          <w:szCs w:val="28"/>
+        </w:rPr>
+        <w:t>게시글 작성 수</w:t>
+      </w:r>
+    </w:p>
+    <w:p>
+      <w:pPr>
+        <w:rPr>
+          <w:b/>
+          <w:bCs/>
+          <w:sz w:val="24"/>
+          <w:szCs w:val="24"/>
+        </w:rPr>
+      </w:pPr>
+      <w:r>
+        <w:rPr>
+          <w:rFonts w:hint="eastAsia"/>
+          <w:b/>
+          <w:bCs/>
+          <w:sz w:val="24"/>
+          <w:szCs w:val="24"/>
+        </w:rPr>
+        <w:t>요청</w:t>
+      </w:r>
+      <w:r>
+        <w:rPr>
+          <w:b/>
+          <w:bCs/>
+          <w:sz w:val="24"/>
+          <w:szCs w:val="24"/>
+        </w:rPr>
+        <w:t xml:space="preserve"> </w:t>
+      </w:r>
+      <w:proofErr w:type="spellStart"/>
+      <w:r>
+        <w:rPr>
+          <w:b/>
+          <w:bCs/>
+          <w:sz w:val="24"/>
+          <w:szCs w:val="24"/>
+        </w:rPr>
+        <w:t>url</w:t>
+      </w:r>
+      <w:proofErr w:type="spellEnd"/>
+    </w:p>
+    <w:p>
+      <w:pPr>
+        <w:pStyle w:val="HTML"/>
+        <w:shd w:val="clear" w:color="auto" w:fill="F5F7F8"/>
+        <w:wordWrap w:val="0"/>
         <w:rPr>
           <w:rFonts w:ascii="Consolas" w:eastAsiaTheme="majorHAnsi" w:hAnsi="Consolas"/>
-        </w:rPr>
-        <w:t>{user</w:t>
-      </w:r>
-      <w:r>
-        <w:rPr>
+          <w:color w:val="333333"/>
+          <w:sz w:val="20"/>
+          <w:szCs w:val="20"/>
+        </w:rPr>
+      </w:pPr>
+      <w:proofErr w:type="spellStart"/>
+      <w:r>
+        <w:rPr>
+          <w:rStyle w:val="HTML0"/>
           <w:rFonts w:ascii="Consolas" w:eastAsiaTheme="majorHAnsi" w:hAnsi="Consolas"/>
-        </w:rPr>
-        <w:t>Id</w:t>
-      </w:r>
-      <w:r>
-        <w:rPr>
+          <w:color w:val="333333"/>
+          <w:spacing w:val="-5"/>
+          <w:bdr w:val="none" w:sz="0" w:space="0" w:color="auto" w:frame="1"/>
+        </w:rPr>
+        <w:t>api</w:t>
+      </w:r>
+      <w:proofErr w:type="spellEnd"/>
+      <w:r>
+        <w:rPr>
+          <w:rStyle w:val="HTML0"/>
           <w:rFonts w:ascii="Consolas" w:eastAsiaTheme="majorHAnsi" w:hAnsi="Consolas"/>
+          <w:color w:val="333333"/>
+          <w:spacing w:val="-5"/>
+          <w:bdr w:val="none" w:sz="0" w:space="0" w:color="auto" w:frame="1"/>
+        </w:rPr>
+        <w:t>/</w:t>
+      </w:r>
+      <w:r>
+        <w:rPr>
+          <w:rStyle w:val="HTML0"/>
+          <w:rFonts w:ascii="Consolas" w:eastAsiaTheme="majorHAnsi" w:hAnsi="Consolas" w:hint="eastAsia"/>
+          <w:color w:val="333333"/>
+          <w:spacing w:val="-5"/>
+          <w:bdr w:val="none" w:sz="0" w:space="0" w:color="auto" w:frame="1"/>
+        </w:rPr>
+        <w:t>l</w:t>
+      </w:r>
+      <w:r>
+        <w:rPr>
+          <w:rStyle w:val="HTML0"/>
+          <w:rFonts w:ascii="Consolas" w:eastAsiaTheme="majorHAnsi" w:hAnsi="Consolas"/>
+          <w:color w:val="333333"/>
+          <w:spacing w:val="-5"/>
+          <w:bdr w:val="none" w:sz="0" w:space="0" w:color="auto" w:frame="1"/>
+        </w:rPr>
+        <w:t>ogs/</w:t>
+      </w:r>
+      <w:proofErr w:type="spellStart"/>
+      <w:r>
+        <w:rPr>
+          <w:rStyle w:val="HTML0"/>
+          <w:rFonts w:ascii="Consolas" w:hAnsi="Consolas"/>
+          <w:color w:val="333333"/>
+          <w:spacing w:val="-5"/>
+          <w:bdr w:val="none" w:sz="0" w:space="0" w:color="auto" w:frame="1"/>
+        </w:rPr>
+        <w:t>borad</w:t>
+      </w:r>
+      <w:r>
+        <w:rPr>
+          <w:rStyle w:val="HTML0"/>
+          <w:rFonts w:ascii="Consolas" w:hAnsi="Consolas"/>
+          <w:color w:val="333333"/>
+          <w:spacing w:val="-5"/>
+          <w:bdr w:val="none" w:sz="0" w:space="0" w:color="auto" w:frame="1"/>
+        </w:rPr>
+        <w:t>management</w:t>
+      </w:r>
+      <w:r>
+        <w:rPr>
+          <w:rStyle w:val="HTML0"/>
+          <w:rFonts w:ascii="Consolas" w:hAnsi="Consolas"/>
+          <w:color w:val="333333"/>
+          <w:spacing w:val="-5"/>
+          <w:bdr w:val="none" w:sz="0" w:space="0" w:color="auto" w:frame="1"/>
+        </w:rPr>
+        <w:t>?yearMonth</w:t>
+      </w:r>
+      <w:proofErr w:type="spellEnd"/>
+      <w:r>
+        <w:rPr>
+          <w:rStyle w:val="HTML0"/>
+          <w:rFonts w:ascii="Consolas" w:hAnsi="Consolas"/>
+          <w:color w:val="333333"/>
+          <w:spacing w:val="-5"/>
+          <w:bdr w:val="none" w:sz="0" w:space="0" w:color="auto" w:frame="1"/>
+        </w:rPr>
+        <w:t>={</w:t>
+      </w:r>
+      <w:proofErr w:type="spellStart"/>
+      <w:r>
+        <w:rPr>
+          <w:rStyle w:val="HTML0"/>
+          <w:rFonts w:ascii="Consolas" w:hAnsi="Consolas"/>
+          <w:color w:val="333333"/>
+          <w:spacing w:val="-5"/>
+          <w:bdr w:val="none" w:sz="0" w:space="0" w:color="auto" w:frame="1"/>
+        </w:rPr>
+        <w:t>yearMonth</w:t>
+      </w:r>
+      <w:proofErr w:type="spellEnd"/>
+      <w:r>
+        <w:rPr>
+          <w:rStyle w:val="HTML0"/>
+          <w:rFonts w:ascii="Consolas" w:hAnsi="Consolas"/>
+          <w:color w:val="333333"/>
+          <w:spacing w:val="-5"/>
+          <w:bdr w:val="none" w:sz="0" w:space="0" w:color="auto" w:frame="1"/>
         </w:rPr>
         <w:t>}</w:t>
       </w:r>
@@ -4122,6 +4877,7 @@
             <w:tcW w:w="2456" w:type="dxa"/>
           </w:tcPr>
           <w:p>
+            <w:proofErr w:type="spellStart"/>
             <w:r>
               <w:rPr>
                 <w:rFonts w:hint="eastAsia"/>
@@ -4131,6 +4887,7 @@
             <w:r>
               <w:t>equestName</w:t>
             </w:r>
+            <w:proofErr w:type="spellEnd"/>
           </w:p>
         </w:tc>
         <w:tc>
@@ -4176,6 +4933,7 @@
             <w:pPr>
               <w:cnfStyle w:val="000000100000" w:firstRow="0" w:lastRow="0" w:firstColumn="0" w:lastColumn="0" w:oddVBand="0" w:evenVBand="0" w:oddHBand="1" w:evenHBand="0" w:firstRowFirstColumn="0" w:firstRowLastColumn="0" w:lastRowFirstColumn="0" w:lastRowLastColumn="0"/>
             </w:pPr>
+            <w:proofErr w:type="spellStart"/>
             <w:r>
               <w:rPr>
                 <w:rStyle w:val="HTML0"/>
@@ -4196,6 +4954,7 @@
               </w:rPr>
               <w:t>management</w:t>
             </w:r>
+            <w:proofErr w:type="spellEnd"/>
           </w:p>
         </w:tc>
       </w:tr>
@@ -4206,9 +4965,17 @@
             <w:tcW w:w="2456" w:type="dxa"/>
           </w:tcPr>
           <w:p>
-            <w:r>
-              <w:t>userId</w:t>
-            </w:r>
+            <w:proofErr w:type="spellStart"/>
+            <w:r>
+              <w:rPr>
+                <w:rFonts w:hint="eastAsia"/>
+              </w:rPr>
+              <w:t>y</w:t>
+            </w:r>
+            <w:r>
+              <w:t>earMonth</w:t>
+            </w:r>
+            <w:proofErr w:type="spellEnd"/>
           </w:p>
         </w:tc>
         <w:tc>
@@ -4239,10 +5006,12 @@
               <w:tabs>
                 <w:tab w:val="right" w:pos="1790"/>
               </w:tabs>
-              <w:jc w:val="left"/>
               <w:cnfStyle w:val="000000000000" w:firstRow="0" w:lastRow="0" w:firstColumn="0" w:lastColumn="0" w:oddVBand="0" w:evenVBand="0" w:oddHBand="0" w:evenHBand="0" w:firstRowFirstColumn="0" w:firstRowLastColumn="0" w:lastRowFirstColumn="0" w:lastRowLastColumn="0"/>
             </w:pPr>
             <w:r>
+              <w:rPr>
+                <w:rFonts w:hint="eastAsia"/>
+              </w:rPr>
               <w:t>O</w:t>
             </w:r>
           </w:p>
@@ -4254,85 +5023,6 @@
           <w:p>
             <w:pPr>
               <w:cnfStyle w:val="000000000000" w:firstRow="0" w:lastRow="0" w:firstColumn="0" w:lastColumn="0" w:oddVBand="0" w:evenVBand="0" w:oddHBand="0" w:evenHBand="0" w:firstRowFirstColumn="0" w:firstRowLastColumn="0" w:lastRowFirstColumn="0" w:lastRowLastColumn="0"/>
-            </w:pPr>
-            <w:r>
-              <w:rPr>
-                <w:rFonts w:hint="eastAsia"/>
-              </w:rPr>
-              <w:t>i</w:t>
-            </w:r>
-            <w:r>
-              <w:t>d</w:t>
-            </w:r>
-          </w:p>
-        </w:tc>
-      </w:tr>
-      <w:tr>
-        <w:trPr>
-          <w:cnfStyle w:val="000000100000" w:firstRow="0" w:lastRow="0" w:firstColumn="0" w:lastColumn="0" w:oddVBand="0" w:evenVBand="0" w:oddHBand="1" w:evenHBand="0" w:firstRowFirstColumn="0" w:firstRowLastColumn="0" w:lastRowFirstColumn="0" w:lastRowLastColumn="0"/>
-        </w:trPr>
-        <w:tc>
-          <w:tcPr>
-            <w:cnfStyle w:val="001000000000" w:firstRow="0" w:lastRow="0" w:firstColumn="1" w:lastColumn="0" w:oddVBand="0" w:evenVBand="0" w:oddHBand="0" w:evenHBand="0" w:firstRowFirstColumn="0" w:firstRowLastColumn="0" w:lastRowFirstColumn="0" w:lastRowLastColumn="0"/>
-            <w:tcW w:w="2456" w:type="dxa"/>
-          </w:tcPr>
-          <w:p>
-            <w:r>
-              <w:rPr>
-                <w:rFonts w:hint="eastAsia"/>
-              </w:rPr>
-              <w:t>y</w:t>
-            </w:r>
-            <w:r>
-              <w:t>earMonth</w:t>
-            </w:r>
-          </w:p>
-        </w:tc>
-        <w:tc>
-          <w:tcPr>
-            <w:tcW w:w="2193" w:type="dxa"/>
-          </w:tcPr>
-          <w:p>
-            <w:pPr>
-              <w:cnfStyle w:val="000000100000" w:firstRow="0" w:lastRow="0" w:firstColumn="0" w:lastColumn="0" w:oddVBand="0" w:evenVBand="0" w:oddHBand="1" w:evenHBand="0" w:firstRowFirstColumn="0" w:firstRowLastColumn="0" w:lastRowFirstColumn="0" w:lastRowLastColumn="0"/>
-            </w:pPr>
-            <w:r>
-              <w:rPr>
-                <w:rFonts w:hint="eastAsia"/>
-              </w:rPr>
-              <w:t>S</w:t>
-            </w:r>
-            <w:r>
-              <w:t>tring</w:t>
-            </w:r>
-          </w:p>
-        </w:tc>
-        <w:tc>
-          <w:tcPr>
-            <w:tcW w:w="2006" w:type="dxa"/>
-          </w:tcPr>
-          <w:p>
-            <w:pPr>
-              <w:tabs>
-                <w:tab w:val="right" w:pos="1790"/>
-              </w:tabs>
-              <w:cnfStyle w:val="000000100000" w:firstRow="0" w:lastRow="0" w:firstColumn="0" w:lastColumn="0" w:oddVBand="0" w:evenVBand="0" w:oddHBand="1" w:evenHBand="0" w:firstRowFirstColumn="0" w:firstRowLastColumn="0" w:lastRowFirstColumn="0" w:lastRowLastColumn="0"/>
-            </w:pPr>
-            <w:r>
-              <w:rPr>
-                <w:rFonts w:hint="eastAsia"/>
-              </w:rPr>
-              <w:t>O</w:t>
-            </w:r>
-          </w:p>
-        </w:tc>
-        <w:tc>
-          <w:tcPr>
-            <w:tcW w:w="2121" w:type="dxa"/>
-          </w:tcPr>
-          <w:p>
-            <w:pPr>
-              <w:cnfStyle w:val="000000100000" w:firstRow="0" w:lastRow="0" w:firstColumn="0" w:lastColumn="0" w:oddVBand="0" w:evenVBand="0" w:oddHBand="1" w:evenHBand="0" w:firstRowFirstColumn="0" w:firstRowLastColumn="0" w:lastRowFirstColumn="0" w:lastRowLastColumn="0"/>
             </w:pPr>
             <w:r>
               <w:t>YYMM</w:t>
@@ -4341,10 +5031,40 @@
         </w:tc>
       </w:tr>
     </w:tbl>
+    <w:p>
+      <w:pPr>
+        <w:rPr>
+          <w:b/>
+          <w:bCs/>
+          <w:sz w:val="24"/>
+          <w:szCs w:val="24"/>
+        </w:rPr>
+      </w:pPr>
+      <w:r>
+        <w:rPr>
+          <w:rFonts w:hint="eastAsia"/>
+          <w:b/>
+          <w:bCs/>
+          <w:sz w:val="24"/>
+          <w:szCs w:val="24"/>
+        </w:rPr>
+        <w:t>R</w:t>
+      </w:r>
+      <w:r>
+        <w:rPr>
+          <w:b/>
+          <w:bCs/>
+          <w:sz w:val="24"/>
+          <w:szCs w:val="24"/>
+        </w:rPr>
+        <w:t>equest Parameters</w:t>
+      </w:r>
+    </w:p>
+    <w:p/>
     <w:tbl>
       <w:tblPr>
         <w:tblStyle w:val="a4"/>
-        <w:tblpPr w:leftFromText="142" w:rightFromText="142" w:vertAnchor="page" w:horzAnchor="margin" w:tblpY="8001"/>
+        <w:tblpPr w:leftFromText="142" w:rightFromText="142" w:vertAnchor="page" w:horzAnchor="margin" w:tblpY="6911"/>
         <w:tblW w:w="0" w:type="auto"/>
         <w:tblLook w:val="04A0" w:firstRow="1" w:lastRow="0" w:firstColumn="1" w:lastColumn="0" w:noHBand="0" w:noVBand="1"/>
       </w:tblPr>
@@ -4360,38 +5080,395 @@
             <w:tcW w:w="8784" w:type="dxa"/>
           </w:tcPr>
           <w:p>
-            <w:r>
-              <w:t>{</w:t>
-            </w:r>
-          </w:p>
-          <w:p>
-            <w:r>
-              <w:t xml:space="preserve">   "totCnt":1,</w:t>
-            </w:r>
-          </w:p>
-          <w:p>
-            <w:r>
-              <w:t xml:space="preserve">   "yearMonth":"2005",</w:t>
-            </w:r>
-          </w:p>
-          <w:p>
-            <w:r>
-              <w:t xml:space="preserve">   "requestCode":"L",</w:t>
-            </w:r>
-          </w:p>
-          <w:p>
-            <w:r>
-              <w:t xml:space="preserve">   "is_success":true,</w:t>
-            </w:r>
-          </w:p>
-          <w:p>
-            <w:r>
-              <w:t xml:space="preserve">   "userID":"ABC"</w:t>
-            </w:r>
-          </w:p>
-          <w:p>
-            <w:r>
-              <w:t>}</w:t>
+            <w:pPr>
+              <w:widowControl/>
+              <w:tabs>
+                <w:tab w:val="left" w:pos="916"/>
+                <w:tab w:val="left" w:pos="1832"/>
+                <w:tab w:val="left" w:pos="2748"/>
+                <w:tab w:val="left" w:pos="3664"/>
+                <w:tab w:val="left" w:pos="4580"/>
+                <w:tab w:val="left" w:pos="5496"/>
+                <w:tab w:val="left" w:pos="6412"/>
+                <w:tab w:val="left" w:pos="7328"/>
+                <w:tab w:val="left" w:pos="8244"/>
+                <w:tab w:val="left" w:pos="9160"/>
+                <w:tab w:val="left" w:pos="10076"/>
+                <w:tab w:val="left" w:pos="10992"/>
+                <w:tab w:val="left" w:pos="11908"/>
+                <w:tab w:val="left" w:pos="12824"/>
+                <w:tab w:val="left" w:pos="13740"/>
+                <w:tab w:val="left" w:pos="14656"/>
+              </w:tabs>
+              <w:wordWrap/>
+              <w:autoSpaceDE/>
+              <w:autoSpaceDN/>
+              <w:jc w:val="left"/>
+            </w:pPr>
+            <w:r>
+              <w:t>[</w:t>
+            </w:r>
+          </w:p>
+          <w:p>
+            <w:pPr>
+              <w:widowControl/>
+              <w:tabs>
+                <w:tab w:val="left" w:pos="916"/>
+                <w:tab w:val="left" w:pos="1832"/>
+                <w:tab w:val="left" w:pos="2748"/>
+                <w:tab w:val="left" w:pos="3664"/>
+                <w:tab w:val="left" w:pos="4580"/>
+                <w:tab w:val="left" w:pos="5496"/>
+                <w:tab w:val="left" w:pos="6412"/>
+                <w:tab w:val="left" w:pos="7328"/>
+                <w:tab w:val="left" w:pos="8244"/>
+                <w:tab w:val="left" w:pos="9160"/>
+                <w:tab w:val="left" w:pos="10076"/>
+                <w:tab w:val="left" w:pos="10992"/>
+                <w:tab w:val="left" w:pos="11908"/>
+                <w:tab w:val="left" w:pos="12824"/>
+                <w:tab w:val="left" w:pos="13740"/>
+                <w:tab w:val="left" w:pos="14656"/>
+              </w:tabs>
+              <w:wordWrap/>
+              <w:autoSpaceDE/>
+              <w:autoSpaceDN/>
+              <w:jc w:val="left"/>
+            </w:pPr>
+            <w:r>
+              <w:t xml:space="preserve">   {</w:t>
+            </w:r>
+          </w:p>
+          <w:p>
+            <w:pPr>
+              <w:widowControl/>
+              <w:tabs>
+                <w:tab w:val="left" w:pos="916"/>
+                <w:tab w:val="left" w:pos="1832"/>
+                <w:tab w:val="left" w:pos="2748"/>
+                <w:tab w:val="left" w:pos="3664"/>
+                <w:tab w:val="left" w:pos="4580"/>
+                <w:tab w:val="left" w:pos="5496"/>
+                <w:tab w:val="left" w:pos="6412"/>
+                <w:tab w:val="left" w:pos="7328"/>
+                <w:tab w:val="left" w:pos="8244"/>
+                <w:tab w:val="left" w:pos="9160"/>
+                <w:tab w:val="left" w:pos="10076"/>
+                <w:tab w:val="left" w:pos="10992"/>
+                <w:tab w:val="left" w:pos="11908"/>
+                <w:tab w:val="left" w:pos="12824"/>
+                <w:tab w:val="left" w:pos="13740"/>
+                <w:tab w:val="left" w:pos="14656"/>
+              </w:tabs>
+              <w:wordWrap/>
+              <w:autoSpaceDE/>
+              <w:autoSpaceDN/>
+              <w:jc w:val="left"/>
+            </w:pPr>
+            <w:r>
+              <w:t xml:space="preserve">      "post":1,</w:t>
+            </w:r>
+          </w:p>
+          <w:p>
+            <w:pPr>
+              <w:widowControl/>
+              <w:tabs>
+                <w:tab w:val="left" w:pos="916"/>
+                <w:tab w:val="left" w:pos="1832"/>
+                <w:tab w:val="left" w:pos="2748"/>
+                <w:tab w:val="left" w:pos="3664"/>
+                <w:tab w:val="left" w:pos="4580"/>
+                <w:tab w:val="left" w:pos="5496"/>
+                <w:tab w:val="left" w:pos="6412"/>
+                <w:tab w:val="left" w:pos="7328"/>
+                <w:tab w:val="left" w:pos="8244"/>
+                <w:tab w:val="left" w:pos="9160"/>
+                <w:tab w:val="left" w:pos="10076"/>
+                <w:tab w:val="left" w:pos="10992"/>
+                <w:tab w:val="left" w:pos="11908"/>
+                <w:tab w:val="left" w:pos="12824"/>
+                <w:tab w:val="left" w:pos="13740"/>
+                <w:tab w:val="left" w:pos="14656"/>
+              </w:tabs>
+              <w:wordWrap/>
+              <w:autoSpaceDE/>
+              <w:autoSpaceDN/>
+              <w:jc w:val="left"/>
+            </w:pPr>
+            <w:r>
+              <w:t xml:space="preserve">      "</w:t>
+            </w:r>
+            <w:proofErr w:type="spellStart"/>
+            <w:r>
+              <w:t>requestCode</w:t>
+            </w:r>
+            <w:proofErr w:type="spellEnd"/>
+            <w:r>
+              <w:t>":"L",</w:t>
+            </w:r>
+          </w:p>
+          <w:p>
+            <w:pPr>
+              <w:widowControl/>
+              <w:tabs>
+                <w:tab w:val="left" w:pos="916"/>
+                <w:tab w:val="left" w:pos="1832"/>
+                <w:tab w:val="left" w:pos="2748"/>
+                <w:tab w:val="left" w:pos="3664"/>
+                <w:tab w:val="left" w:pos="4580"/>
+                <w:tab w:val="left" w:pos="5496"/>
+                <w:tab w:val="left" w:pos="6412"/>
+                <w:tab w:val="left" w:pos="7328"/>
+                <w:tab w:val="left" w:pos="8244"/>
+                <w:tab w:val="left" w:pos="9160"/>
+                <w:tab w:val="left" w:pos="10076"/>
+                <w:tab w:val="left" w:pos="10992"/>
+                <w:tab w:val="left" w:pos="11908"/>
+                <w:tab w:val="left" w:pos="12824"/>
+                <w:tab w:val="left" w:pos="13740"/>
+                <w:tab w:val="left" w:pos="14656"/>
+              </w:tabs>
+              <w:wordWrap/>
+              <w:autoSpaceDE/>
+              <w:autoSpaceDN/>
+              <w:jc w:val="left"/>
+            </w:pPr>
+            <w:r>
+              <w:t xml:space="preserve">      "</w:t>
+            </w:r>
+            <w:proofErr w:type="spellStart"/>
+            <w:r>
+              <w:t>userID</w:t>
+            </w:r>
+            <w:proofErr w:type="spellEnd"/>
+            <w:r>
+              <w:t>":"FFF"</w:t>
+            </w:r>
+          </w:p>
+          <w:p>
+            <w:pPr>
+              <w:widowControl/>
+              <w:tabs>
+                <w:tab w:val="left" w:pos="916"/>
+                <w:tab w:val="left" w:pos="1832"/>
+                <w:tab w:val="left" w:pos="2748"/>
+                <w:tab w:val="left" w:pos="3664"/>
+                <w:tab w:val="left" w:pos="4580"/>
+                <w:tab w:val="left" w:pos="5496"/>
+                <w:tab w:val="left" w:pos="6412"/>
+                <w:tab w:val="left" w:pos="7328"/>
+                <w:tab w:val="left" w:pos="8244"/>
+                <w:tab w:val="left" w:pos="9160"/>
+                <w:tab w:val="left" w:pos="10076"/>
+                <w:tab w:val="left" w:pos="10992"/>
+                <w:tab w:val="left" w:pos="11908"/>
+                <w:tab w:val="left" w:pos="12824"/>
+                <w:tab w:val="left" w:pos="13740"/>
+                <w:tab w:val="left" w:pos="14656"/>
+              </w:tabs>
+              <w:wordWrap/>
+              <w:autoSpaceDE/>
+              <w:autoSpaceDN/>
+              <w:jc w:val="left"/>
+            </w:pPr>
+            <w:r>
+              <w:t xml:space="preserve">   },</w:t>
+            </w:r>
+          </w:p>
+          <w:p>
+            <w:pPr>
+              <w:widowControl/>
+              <w:tabs>
+                <w:tab w:val="left" w:pos="916"/>
+                <w:tab w:val="left" w:pos="1832"/>
+                <w:tab w:val="left" w:pos="2748"/>
+                <w:tab w:val="left" w:pos="3664"/>
+                <w:tab w:val="left" w:pos="4580"/>
+                <w:tab w:val="left" w:pos="5496"/>
+                <w:tab w:val="left" w:pos="6412"/>
+                <w:tab w:val="left" w:pos="7328"/>
+                <w:tab w:val="left" w:pos="8244"/>
+                <w:tab w:val="left" w:pos="9160"/>
+                <w:tab w:val="left" w:pos="10076"/>
+                <w:tab w:val="left" w:pos="10992"/>
+                <w:tab w:val="left" w:pos="11908"/>
+                <w:tab w:val="left" w:pos="12824"/>
+                <w:tab w:val="left" w:pos="13740"/>
+                <w:tab w:val="left" w:pos="14656"/>
+              </w:tabs>
+              <w:wordWrap/>
+              <w:autoSpaceDE/>
+              <w:autoSpaceDN/>
+              <w:jc w:val="left"/>
+            </w:pPr>
+            <w:r>
+              <w:t xml:space="preserve">   {</w:t>
+            </w:r>
+          </w:p>
+          <w:p>
+            <w:pPr>
+              <w:widowControl/>
+              <w:tabs>
+                <w:tab w:val="left" w:pos="916"/>
+                <w:tab w:val="left" w:pos="1832"/>
+                <w:tab w:val="left" w:pos="2748"/>
+                <w:tab w:val="left" w:pos="3664"/>
+                <w:tab w:val="left" w:pos="4580"/>
+                <w:tab w:val="left" w:pos="5496"/>
+                <w:tab w:val="left" w:pos="6412"/>
+                <w:tab w:val="left" w:pos="7328"/>
+                <w:tab w:val="left" w:pos="8244"/>
+                <w:tab w:val="left" w:pos="9160"/>
+                <w:tab w:val="left" w:pos="10076"/>
+                <w:tab w:val="left" w:pos="10992"/>
+                <w:tab w:val="left" w:pos="11908"/>
+                <w:tab w:val="left" w:pos="12824"/>
+                <w:tab w:val="left" w:pos="13740"/>
+                <w:tab w:val="left" w:pos="14656"/>
+              </w:tabs>
+              <w:wordWrap/>
+              <w:autoSpaceDE/>
+              <w:autoSpaceDN/>
+              <w:jc w:val="left"/>
+            </w:pPr>
+            <w:r>
+              <w:t xml:space="preserve">      "post":1,</w:t>
+            </w:r>
+          </w:p>
+          <w:p>
+            <w:pPr>
+              <w:widowControl/>
+              <w:tabs>
+                <w:tab w:val="left" w:pos="916"/>
+                <w:tab w:val="left" w:pos="1832"/>
+                <w:tab w:val="left" w:pos="2748"/>
+                <w:tab w:val="left" w:pos="3664"/>
+                <w:tab w:val="left" w:pos="4580"/>
+                <w:tab w:val="left" w:pos="5496"/>
+                <w:tab w:val="left" w:pos="6412"/>
+                <w:tab w:val="left" w:pos="7328"/>
+                <w:tab w:val="left" w:pos="8244"/>
+                <w:tab w:val="left" w:pos="9160"/>
+                <w:tab w:val="left" w:pos="10076"/>
+                <w:tab w:val="left" w:pos="10992"/>
+                <w:tab w:val="left" w:pos="11908"/>
+                <w:tab w:val="left" w:pos="12824"/>
+                <w:tab w:val="left" w:pos="13740"/>
+                <w:tab w:val="left" w:pos="14656"/>
+              </w:tabs>
+              <w:wordWrap/>
+              <w:autoSpaceDE/>
+              <w:autoSpaceDN/>
+              <w:jc w:val="left"/>
+            </w:pPr>
+            <w:r>
+              <w:t xml:space="preserve">      "</w:t>
+            </w:r>
+            <w:proofErr w:type="spellStart"/>
+            <w:r>
+              <w:t>requestCode</w:t>
+            </w:r>
+            <w:proofErr w:type="spellEnd"/>
+            <w:r>
+              <w:t>":"L",</w:t>
+            </w:r>
+          </w:p>
+          <w:p>
+            <w:pPr>
+              <w:widowControl/>
+              <w:tabs>
+                <w:tab w:val="left" w:pos="916"/>
+                <w:tab w:val="left" w:pos="1832"/>
+                <w:tab w:val="left" w:pos="2748"/>
+                <w:tab w:val="left" w:pos="3664"/>
+                <w:tab w:val="left" w:pos="4580"/>
+                <w:tab w:val="left" w:pos="5496"/>
+                <w:tab w:val="left" w:pos="6412"/>
+                <w:tab w:val="left" w:pos="7328"/>
+                <w:tab w:val="left" w:pos="8244"/>
+                <w:tab w:val="left" w:pos="9160"/>
+                <w:tab w:val="left" w:pos="10076"/>
+                <w:tab w:val="left" w:pos="10992"/>
+                <w:tab w:val="left" w:pos="11908"/>
+                <w:tab w:val="left" w:pos="12824"/>
+                <w:tab w:val="left" w:pos="13740"/>
+                <w:tab w:val="left" w:pos="14656"/>
+              </w:tabs>
+              <w:wordWrap/>
+              <w:autoSpaceDE/>
+              <w:autoSpaceDN/>
+              <w:jc w:val="left"/>
+            </w:pPr>
+            <w:r>
+              <w:t xml:space="preserve">      "</w:t>
+            </w:r>
+            <w:proofErr w:type="spellStart"/>
+            <w:r>
+              <w:t>userID</w:t>
+            </w:r>
+            <w:proofErr w:type="spellEnd"/>
+            <w:r>
+              <w:t>":"UUU"</w:t>
+            </w:r>
+          </w:p>
+          <w:p>
+            <w:pPr>
+              <w:widowControl/>
+              <w:tabs>
+                <w:tab w:val="left" w:pos="916"/>
+                <w:tab w:val="left" w:pos="1832"/>
+                <w:tab w:val="left" w:pos="2748"/>
+                <w:tab w:val="left" w:pos="3664"/>
+                <w:tab w:val="left" w:pos="4580"/>
+                <w:tab w:val="left" w:pos="5496"/>
+                <w:tab w:val="left" w:pos="6412"/>
+                <w:tab w:val="left" w:pos="7328"/>
+                <w:tab w:val="left" w:pos="8244"/>
+                <w:tab w:val="left" w:pos="9160"/>
+                <w:tab w:val="left" w:pos="10076"/>
+                <w:tab w:val="left" w:pos="10992"/>
+                <w:tab w:val="left" w:pos="11908"/>
+                <w:tab w:val="left" w:pos="12824"/>
+                <w:tab w:val="left" w:pos="13740"/>
+                <w:tab w:val="left" w:pos="14656"/>
+              </w:tabs>
+              <w:wordWrap/>
+              <w:autoSpaceDE/>
+              <w:autoSpaceDN/>
+              <w:jc w:val="left"/>
+            </w:pPr>
+            <w:r>
+              <w:t xml:space="preserve">   }</w:t>
+            </w:r>
+          </w:p>
+          <w:p>
+            <w:pPr>
+              <w:widowControl/>
+              <w:tabs>
+                <w:tab w:val="left" w:pos="916"/>
+                <w:tab w:val="left" w:pos="1832"/>
+                <w:tab w:val="left" w:pos="2748"/>
+                <w:tab w:val="left" w:pos="3664"/>
+                <w:tab w:val="left" w:pos="4580"/>
+                <w:tab w:val="left" w:pos="5496"/>
+                <w:tab w:val="left" w:pos="6412"/>
+                <w:tab w:val="left" w:pos="7328"/>
+                <w:tab w:val="left" w:pos="8244"/>
+                <w:tab w:val="left" w:pos="9160"/>
+                <w:tab w:val="left" w:pos="10076"/>
+                <w:tab w:val="left" w:pos="10992"/>
+                <w:tab w:val="left" w:pos="11908"/>
+                <w:tab w:val="left" w:pos="12824"/>
+                <w:tab w:val="left" w:pos="13740"/>
+                <w:tab w:val="left" w:pos="14656"/>
+              </w:tabs>
+              <w:wordWrap/>
+              <w:autoSpaceDE/>
+              <w:autoSpaceDN/>
+              <w:jc w:val="left"/>
+            </w:pPr>
+            <w:r>
+              <w:t>]</w:t>
             </w:r>
           </w:p>
         </w:tc>
@@ -4399,34 +5476,12 @@
     </w:tbl>
     <w:p>
       <w:pPr>
-        <w:rPr>
-          <w:b/>
-          <w:bCs/>
-          <w:sz w:val="24"/>
-          <w:szCs w:val="24"/>
-        </w:rPr>
-      </w:pPr>
-      <w:r>
-        <w:rPr>
-          <w:rFonts w:hint="eastAsia"/>
-          <w:b/>
-          <w:bCs/>
-          <w:sz w:val="24"/>
-          <w:szCs w:val="24"/>
-        </w:rPr>
-        <w:t>R</w:t>
-      </w:r>
-      <w:r>
-        <w:rPr>
-          <w:b/>
-          <w:bCs/>
-          <w:sz w:val="24"/>
-          <w:szCs w:val="24"/>
-        </w:rPr>
-        <w:t>equest Parameters</w:t>
-      </w:r>
-    </w:p>
-    <w:p/>
+        <w:widowControl/>
+        <w:wordWrap/>
+        <w:autoSpaceDE/>
+        <w:autoSpaceDN/>
+      </w:pPr>
+    </w:p>
     <w:sectPr>
       <w:pgSz w:w="11906" w:h="16838"/>
       <w:pgMar w:top="1701" w:right="1440" w:bottom="1440" w:left="1440" w:header="851" w:footer="992" w:gutter="0"/>

</xml_diff>